<commit_message>
First Angular app with Angular basics.
</commit_message>
<xml_diff>
--- a/Angular.docx
+++ b/Angular.docx
@@ -121,13 +121,23 @@
           <w:sz w:val="28"/>
         </w:rPr>
       </w:pPr>
+      <w:proofErr w:type="spellStart"/>
       <w:r>
         <w:rPr>
           <w:b/>
           <w:color w:val="C00000"/>
           <w:sz w:val="28"/>
         </w:rPr>
-        <w:t>NgModules :</w:t>
+        <w:t>NgModules</w:t>
+      </w:r>
+      <w:proofErr w:type="spellEnd"/>
+      <w:r>
+        <w:rPr>
+          <w:b/>
+          <w:color w:val="C00000"/>
+          <w:sz w:val="28"/>
+        </w:rPr>
+        <w:t xml:space="preserve"> :</w:t>
       </w:r>
     </w:p>
     <w:p>
@@ -204,12 +214,21 @@
           <w:sz w:val="28"/>
         </w:rPr>
       </w:pPr>
-      <w:r>
-        <w:rPr>
-          <w:b/>
-          <w:sz w:val="28"/>
-        </w:rPr>
-        <w:t>MetaData.</w:t>
+      <w:proofErr w:type="spellStart"/>
+      <w:r>
+        <w:rPr>
+          <w:b/>
+          <w:sz w:val="28"/>
+        </w:rPr>
+        <w:t>MetaData</w:t>
+      </w:r>
+      <w:proofErr w:type="spellEnd"/>
+      <w:r>
+        <w:rPr>
+          <w:b/>
+          <w:sz w:val="28"/>
+        </w:rPr>
+        <w:t>.</w:t>
       </w:r>
     </w:p>
     <w:p>
@@ -439,6 +458,7 @@
           <w:sz w:val="28"/>
         </w:rPr>
       </w:pPr>
+      <w:proofErr w:type="spellStart"/>
       <w:r>
         <w:rPr>
           <w:b/>
@@ -446,6 +466,7 @@
         </w:rPr>
         <w:t>ngIf</w:t>
       </w:r>
+      <w:proofErr w:type="spellEnd"/>
     </w:p>
     <w:p>
       <w:pPr>
@@ -459,6 +480,7 @@
           <w:sz w:val="28"/>
         </w:rPr>
       </w:pPr>
+      <w:proofErr w:type="spellStart"/>
       <w:r>
         <w:rPr>
           <w:b/>
@@ -466,6 +488,7 @@
         </w:rPr>
         <w:t>ngSwitch</w:t>
       </w:r>
+      <w:proofErr w:type="spellEnd"/>
     </w:p>
     <w:p>
       <w:pPr>
@@ -479,6 +502,7 @@
           <w:sz w:val="28"/>
         </w:rPr>
       </w:pPr>
+      <w:proofErr w:type="spellStart"/>
       <w:r>
         <w:rPr>
           <w:b/>
@@ -486,6 +510,7 @@
         </w:rPr>
         <w:t>ngFor</w:t>
       </w:r>
+      <w:proofErr w:type="spellEnd"/>
     </w:p>
     <w:p>
       <w:pPr>
@@ -521,12 +546,21 @@
           <w:sz w:val="28"/>
         </w:rPr>
       </w:pPr>
-      <w:r>
-        <w:rPr>
-          <w:b/>
-          <w:sz w:val="28"/>
-        </w:rPr>
-        <w:t xml:space="preserve">NgClass </w:t>
+      <w:proofErr w:type="spellStart"/>
+      <w:r>
+        <w:rPr>
+          <w:b/>
+          <w:sz w:val="28"/>
+        </w:rPr>
+        <w:t>NgClass</w:t>
+      </w:r>
+      <w:proofErr w:type="spellEnd"/>
+      <w:r>
+        <w:rPr>
+          <w:b/>
+          <w:sz w:val="28"/>
+        </w:rPr>
+        <w:t xml:space="preserve"> </w:t>
       </w:r>
     </w:p>
     <w:p>
@@ -541,6 +575,7 @@
           <w:sz w:val="28"/>
         </w:rPr>
       </w:pPr>
+      <w:proofErr w:type="spellStart"/>
       <w:r>
         <w:rPr>
           <w:b/>
@@ -548,6 +583,7 @@
         </w:rPr>
         <w:t>NgStyle</w:t>
       </w:r>
+      <w:proofErr w:type="spellEnd"/>
     </w:p>
     <w:p>
       <w:pPr>
@@ -588,28 +624,46 @@
           <w:b/>
           <w:sz w:val="28"/>
         </w:rPr>
-        <w:t>Class Binding - NgClass</w:t>
-      </w:r>
-    </w:p>
-    <w:p>
-      <w:pPr>
-        <w:pStyle w:val="ListParagraph"/>
-        <w:numPr>
-          <w:ilvl w:val="0"/>
-          <w:numId w:val="4"/>
-        </w:numPr>
-        <w:rPr>
-          <w:b/>
-          <w:sz w:val="28"/>
-        </w:rPr>
-      </w:pPr>
-      <w:r>
-        <w:rPr>
-          <w:b/>
-          <w:sz w:val="28"/>
-        </w:rPr>
-        <w:t>Style Binding – NgStyle</w:t>
-      </w:r>
+        <w:t xml:space="preserve">Class Binding - </w:t>
+      </w:r>
+      <w:proofErr w:type="spellStart"/>
+      <w:r>
+        <w:rPr>
+          <w:b/>
+          <w:sz w:val="28"/>
+        </w:rPr>
+        <w:t>NgClass</w:t>
+      </w:r>
+      <w:proofErr w:type="spellEnd"/>
+    </w:p>
+    <w:p>
+      <w:pPr>
+        <w:pStyle w:val="ListParagraph"/>
+        <w:numPr>
+          <w:ilvl w:val="0"/>
+          <w:numId w:val="4"/>
+        </w:numPr>
+        <w:rPr>
+          <w:b/>
+          <w:sz w:val="28"/>
+        </w:rPr>
+      </w:pPr>
+      <w:r>
+        <w:rPr>
+          <w:b/>
+          <w:sz w:val="28"/>
+        </w:rPr>
+        <w:t xml:space="preserve">Style Binding – </w:t>
+      </w:r>
+      <w:proofErr w:type="spellStart"/>
+      <w:r>
+        <w:rPr>
+          <w:b/>
+          <w:sz w:val="28"/>
+        </w:rPr>
+        <w:t>NgStyle</w:t>
+      </w:r>
+      <w:proofErr w:type="spellEnd"/>
     </w:p>
     <w:p>
       <w:pPr>
@@ -1100,52 +1154,79 @@
           <w:sz w:val="28"/>
         </w:rPr>
       </w:pPr>
-      <w:r>
-        <w:rPr>
-          <w:b/>
-          <w:sz w:val="28"/>
-        </w:rPr>
-        <w:t>NgForms.</w:t>
-      </w:r>
-    </w:p>
-    <w:p>
-      <w:pPr>
-        <w:pStyle w:val="ListParagraph"/>
-        <w:numPr>
-          <w:ilvl w:val="0"/>
-          <w:numId w:val="4"/>
-        </w:numPr>
-        <w:rPr>
-          <w:b/>
-          <w:sz w:val="28"/>
-        </w:rPr>
-      </w:pPr>
-      <w:r>
-        <w:rPr>
-          <w:b/>
-          <w:sz w:val="28"/>
-        </w:rPr>
-        <w:t>NgModel.</w:t>
-      </w:r>
-    </w:p>
-    <w:p>
-      <w:pPr>
-        <w:pStyle w:val="ListParagraph"/>
-        <w:numPr>
-          <w:ilvl w:val="0"/>
-          <w:numId w:val="4"/>
-        </w:numPr>
-        <w:rPr>
-          <w:b/>
-          <w:sz w:val="28"/>
-        </w:rPr>
-      </w:pPr>
-      <w:r>
-        <w:rPr>
-          <w:b/>
-          <w:sz w:val="28"/>
-        </w:rPr>
-        <w:t>NgModelGroup.</w:t>
+      <w:proofErr w:type="spellStart"/>
+      <w:r>
+        <w:rPr>
+          <w:b/>
+          <w:sz w:val="28"/>
+        </w:rPr>
+        <w:t>NgForms</w:t>
+      </w:r>
+      <w:proofErr w:type="spellEnd"/>
+      <w:r>
+        <w:rPr>
+          <w:b/>
+          <w:sz w:val="28"/>
+        </w:rPr>
+        <w:t>.</w:t>
+      </w:r>
+    </w:p>
+    <w:p>
+      <w:pPr>
+        <w:pStyle w:val="ListParagraph"/>
+        <w:numPr>
+          <w:ilvl w:val="0"/>
+          <w:numId w:val="4"/>
+        </w:numPr>
+        <w:rPr>
+          <w:b/>
+          <w:sz w:val="28"/>
+        </w:rPr>
+      </w:pPr>
+      <w:proofErr w:type="spellStart"/>
+      <w:r>
+        <w:rPr>
+          <w:b/>
+          <w:sz w:val="28"/>
+        </w:rPr>
+        <w:t>NgModel</w:t>
+      </w:r>
+      <w:proofErr w:type="spellEnd"/>
+      <w:r>
+        <w:rPr>
+          <w:b/>
+          <w:sz w:val="28"/>
+        </w:rPr>
+        <w:t>.</w:t>
+      </w:r>
+    </w:p>
+    <w:p>
+      <w:pPr>
+        <w:pStyle w:val="ListParagraph"/>
+        <w:numPr>
+          <w:ilvl w:val="0"/>
+          <w:numId w:val="4"/>
+        </w:numPr>
+        <w:rPr>
+          <w:b/>
+          <w:sz w:val="28"/>
+        </w:rPr>
+      </w:pPr>
+      <w:proofErr w:type="spellStart"/>
+      <w:r>
+        <w:rPr>
+          <w:b/>
+          <w:sz w:val="28"/>
+        </w:rPr>
+        <w:t>NgModelGroup</w:t>
+      </w:r>
+      <w:proofErr w:type="spellEnd"/>
+      <w:r>
+        <w:rPr>
+          <w:b/>
+          <w:sz w:val="28"/>
+        </w:rPr>
+        <w:t>.</w:t>
       </w:r>
     </w:p>
     <w:p>
@@ -1200,12 +1281,23 @@
           <w:sz w:val="28"/>
         </w:rPr>
       </w:pPr>
-      <w:r>
-        <w:rPr>
-          <w:b/>
-          <w:sz w:val="28"/>
-        </w:rPr>
-        <w:t>ngSubmit.</w:t>
+      <w:proofErr w:type="spellStart"/>
+      <w:proofErr w:type="gramStart"/>
+      <w:r>
+        <w:rPr>
+          <w:b/>
+          <w:sz w:val="28"/>
+        </w:rPr>
+        <w:t>ngSubmit</w:t>
+      </w:r>
+      <w:proofErr w:type="spellEnd"/>
+      <w:proofErr w:type="gramEnd"/>
+      <w:r>
+        <w:rPr>
+          <w:b/>
+          <w:sz w:val="28"/>
+        </w:rPr>
+        <w:t>.</w:t>
       </w:r>
     </w:p>
     <w:p>
@@ -1262,12 +1354,21 @@
           <w:sz w:val="28"/>
         </w:rPr>
       </w:pPr>
-      <w:r>
-        <w:rPr>
-          <w:b/>
-          <w:sz w:val="28"/>
-        </w:rPr>
-        <w:t>FormControl.</w:t>
+      <w:proofErr w:type="spellStart"/>
+      <w:r>
+        <w:rPr>
+          <w:b/>
+          <w:sz w:val="28"/>
+        </w:rPr>
+        <w:t>FormControl</w:t>
+      </w:r>
+      <w:proofErr w:type="spellEnd"/>
+      <w:r>
+        <w:rPr>
+          <w:b/>
+          <w:sz w:val="28"/>
+        </w:rPr>
+        <w:t>.</w:t>
       </w:r>
     </w:p>
     <w:p>
@@ -1302,32 +1403,59 @@
           <w:sz w:val="28"/>
         </w:rPr>
       </w:pPr>
-      <w:r>
-        <w:rPr>
-          <w:b/>
-          <w:sz w:val="28"/>
-        </w:rPr>
-        <w:t>setValue &amp; patchValue</w:t>
-      </w:r>
-    </w:p>
-    <w:p>
-      <w:pPr>
-        <w:pStyle w:val="ListParagraph"/>
-        <w:numPr>
-          <w:ilvl w:val="0"/>
-          <w:numId w:val="4"/>
-        </w:numPr>
-        <w:rPr>
-          <w:b/>
-          <w:sz w:val="28"/>
-        </w:rPr>
-      </w:pPr>
-      <w:r>
-        <w:rPr>
-          <w:b/>
-          <w:sz w:val="28"/>
-        </w:rPr>
-        <w:t>FormBuilder service.</w:t>
+      <w:proofErr w:type="spellStart"/>
+      <w:r>
+        <w:rPr>
+          <w:b/>
+          <w:sz w:val="28"/>
+        </w:rPr>
+        <w:t>setValue</w:t>
+      </w:r>
+      <w:proofErr w:type="spellEnd"/>
+      <w:r>
+        <w:rPr>
+          <w:b/>
+          <w:sz w:val="28"/>
+        </w:rPr>
+        <w:t xml:space="preserve"> &amp; </w:t>
+      </w:r>
+      <w:proofErr w:type="spellStart"/>
+      <w:r>
+        <w:rPr>
+          <w:b/>
+          <w:sz w:val="28"/>
+        </w:rPr>
+        <w:t>patchValue</w:t>
+      </w:r>
+      <w:proofErr w:type="spellEnd"/>
+    </w:p>
+    <w:p>
+      <w:pPr>
+        <w:pStyle w:val="ListParagraph"/>
+        <w:numPr>
+          <w:ilvl w:val="0"/>
+          <w:numId w:val="4"/>
+        </w:numPr>
+        <w:rPr>
+          <w:b/>
+          <w:sz w:val="28"/>
+        </w:rPr>
+      </w:pPr>
+      <w:proofErr w:type="spellStart"/>
+      <w:r>
+        <w:rPr>
+          <w:b/>
+          <w:sz w:val="28"/>
+        </w:rPr>
+        <w:t>FormBuilder</w:t>
+      </w:r>
+      <w:proofErr w:type="spellEnd"/>
+      <w:r>
+        <w:rPr>
+          <w:b/>
+          <w:sz w:val="28"/>
+        </w:rPr>
+        <w:t xml:space="preserve"> service.</w:t>
       </w:r>
     </w:p>
     <w:p>
@@ -1362,32 +1490,52 @@
           <w:sz w:val="28"/>
         </w:rPr>
       </w:pPr>
-      <w:r>
-        <w:rPr>
-          <w:b/>
-          <w:sz w:val="28"/>
-        </w:rPr>
-        <w:t>FormArray.</w:t>
-      </w:r>
-    </w:p>
-    <w:p>
-      <w:pPr>
-        <w:pStyle w:val="ListParagraph"/>
-        <w:numPr>
-          <w:ilvl w:val="0"/>
-          <w:numId w:val="4"/>
-        </w:numPr>
-        <w:rPr>
-          <w:b/>
-          <w:sz w:val="28"/>
-        </w:rPr>
-      </w:pPr>
-      <w:r>
-        <w:rPr>
-          <w:b/>
-          <w:sz w:val="28"/>
-        </w:rPr>
-        <w:t>ngSubmit.</w:t>
+      <w:proofErr w:type="spellStart"/>
+      <w:r>
+        <w:rPr>
+          <w:b/>
+          <w:sz w:val="28"/>
+        </w:rPr>
+        <w:t>FormArray</w:t>
+      </w:r>
+      <w:proofErr w:type="spellEnd"/>
+      <w:r>
+        <w:rPr>
+          <w:b/>
+          <w:sz w:val="28"/>
+        </w:rPr>
+        <w:t>.</w:t>
+      </w:r>
+    </w:p>
+    <w:p>
+      <w:pPr>
+        <w:pStyle w:val="ListParagraph"/>
+        <w:numPr>
+          <w:ilvl w:val="0"/>
+          <w:numId w:val="4"/>
+        </w:numPr>
+        <w:rPr>
+          <w:b/>
+          <w:sz w:val="28"/>
+        </w:rPr>
+      </w:pPr>
+      <w:proofErr w:type="spellStart"/>
+      <w:proofErr w:type="gramStart"/>
+      <w:r>
+        <w:rPr>
+          <w:b/>
+          <w:sz w:val="28"/>
+        </w:rPr>
+        <w:t>ngSubmit</w:t>
+      </w:r>
+      <w:proofErr w:type="spellEnd"/>
+      <w:proofErr w:type="gramEnd"/>
+      <w:r>
+        <w:rPr>
+          <w:b/>
+          <w:sz w:val="28"/>
+        </w:rPr>
+        <w:t>.</w:t>
       </w:r>
     </w:p>
     <w:p>
@@ -1721,7 +1869,23 @@
           <w:b/>
           <w:sz w:val="28"/>
         </w:rPr>
-        <w:t>– ngRX.</w:t>
+        <w:t xml:space="preserve">– </w:t>
+      </w:r>
+      <w:proofErr w:type="spellStart"/>
+      <w:r>
+        <w:rPr>
+          <w:b/>
+          <w:sz w:val="28"/>
+        </w:rPr>
+        <w:t>ngRX</w:t>
+      </w:r>
+      <w:proofErr w:type="spellEnd"/>
+      <w:r>
+        <w:rPr>
+          <w:b/>
+          <w:sz w:val="28"/>
+        </w:rPr>
+        <w:t>.</w:t>
       </w:r>
     </w:p>
     <w:p>
@@ -1968,8 +2132,17 @@
           <w:b/>
           <w:sz w:val="28"/>
         </w:rPr>
-        <w:t>Part 1 :</w:t>
-      </w:r>
+        <w:t xml:space="preserve">Part </w:t>
+      </w:r>
+      <w:proofErr w:type="gramStart"/>
+      <w:r>
+        <w:rPr>
+          <w:b/>
+          <w:sz w:val="28"/>
+        </w:rPr>
+        <w:t>1 :</w:t>
+      </w:r>
+      <w:proofErr w:type="gramEnd"/>
     </w:p>
     <w:p>
       <w:pPr>
@@ -2059,7 +2232,35 @@
         <w:rPr>
           <w:sz w:val="28"/>
         </w:rPr>
-        <w:t>Angular js vs Angular framework</w:t>
+        <w:t xml:space="preserve">Angular </w:t>
+      </w:r>
+      <w:proofErr w:type="spellStart"/>
+      <w:r>
+        <w:rPr>
+          <w:sz w:val="28"/>
+        </w:rPr>
+        <w:t>js</w:t>
+      </w:r>
+      <w:proofErr w:type="spellEnd"/>
+      <w:r>
+        <w:rPr>
+          <w:sz w:val="28"/>
+        </w:rPr>
+        <w:t xml:space="preserve"> </w:t>
+      </w:r>
+      <w:proofErr w:type="spellStart"/>
+      <w:r>
+        <w:rPr>
+          <w:sz w:val="28"/>
+        </w:rPr>
+        <w:t>vs</w:t>
+      </w:r>
+      <w:proofErr w:type="spellEnd"/>
+      <w:r>
+        <w:rPr>
+          <w:sz w:val="28"/>
+        </w:rPr>
+        <w:t xml:space="preserve"> Angular framework</w:t>
       </w:r>
     </w:p>
     <w:p>
@@ -2137,8 +2338,17 @@
           <w:b/>
           <w:sz w:val="28"/>
         </w:rPr>
-        <w:t>Part 2 :</w:t>
-      </w:r>
+        <w:t xml:space="preserve">Part </w:t>
+      </w:r>
+      <w:proofErr w:type="gramStart"/>
+      <w:r>
+        <w:rPr>
+          <w:b/>
+          <w:sz w:val="28"/>
+        </w:rPr>
+        <w:t>2 :</w:t>
+      </w:r>
+      <w:proofErr w:type="gramEnd"/>
     </w:p>
     <w:p>
       <w:pPr>
@@ -2191,7 +2401,21 @@
         <w:rPr>
           <w:sz w:val="28"/>
         </w:rPr>
-        <w:t>Java script vs typescript</w:t>
+        <w:t xml:space="preserve">Java script </w:t>
+      </w:r>
+      <w:proofErr w:type="spellStart"/>
+      <w:r>
+        <w:rPr>
+          <w:sz w:val="28"/>
+        </w:rPr>
+        <w:t>vs</w:t>
+      </w:r>
+      <w:proofErr w:type="spellEnd"/>
+      <w:r>
+        <w:rPr>
+          <w:sz w:val="28"/>
+        </w:rPr>
+        <w:t xml:space="preserve"> typescript</w:t>
       </w:r>
     </w:p>
     <w:p>
@@ -2205,11 +2429,19 @@
           <w:sz w:val="28"/>
         </w:rPr>
       </w:pPr>
-      <w:r>
-        <w:rPr>
-          <w:sz w:val="28"/>
-        </w:rPr>
-        <w:t>Env setup to work with typescript</w:t>
+      <w:proofErr w:type="spellStart"/>
+      <w:r>
+        <w:rPr>
+          <w:sz w:val="28"/>
+        </w:rPr>
+        <w:t>Env</w:t>
+      </w:r>
+      <w:proofErr w:type="spellEnd"/>
+      <w:r>
+        <w:rPr>
+          <w:sz w:val="28"/>
+        </w:rPr>
+        <w:t xml:space="preserve"> setup to work with typescript</w:t>
       </w:r>
     </w:p>
     <w:p>
@@ -2241,12 +2473,14 @@
           <w:sz w:val="28"/>
         </w:rPr>
       </w:pPr>
+      <w:proofErr w:type="spellStart"/>
       <w:r>
         <w:rPr>
           <w:sz w:val="28"/>
         </w:rPr>
         <w:t>Datatypes</w:t>
       </w:r>
+      <w:proofErr w:type="spellEnd"/>
     </w:p>
     <w:p>
       <w:pPr>
@@ -2367,11 +2601,19 @@
           <w:sz w:val="28"/>
         </w:rPr>
       </w:pPr>
-      <w:r>
-        <w:rPr>
-          <w:sz w:val="28"/>
-        </w:rPr>
-        <w:t>Interfacess - contracts</w:t>
+      <w:proofErr w:type="spellStart"/>
+      <w:r>
+        <w:rPr>
+          <w:sz w:val="28"/>
+        </w:rPr>
+        <w:t>Interfacess</w:t>
+      </w:r>
+      <w:proofErr w:type="spellEnd"/>
+      <w:r>
+        <w:rPr>
+          <w:sz w:val="28"/>
+        </w:rPr>
+        <w:t xml:space="preserve"> - contracts</w:t>
       </w:r>
     </w:p>
     <w:p>
@@ -2448,8 +2690,17 @@
           <w:b/>
           <w:sz w:val="28"/>
         </w:rPr>
-        <w:t>Part 3 :</w:t>
-      </w:r>
+        <w:t xml:space="preserve">Part </w:t>
+      </w:r>
+      <w:proofErr w:type="gramStart"/>
+      <w:r>
+        <w:rPr>
+          <w:b/>
+          <w:sz w:val="28"/>
+        </w:rPr>
+        <w:t>3 :</w:t>
+      </w:r>
+      <w:proofErr w:type="gramEnd"/>
     </w:p>
     <w:p>
       <w:pPr>
@@ -2502,7 +2753,21 @@
         <w:rPr>
           <w:sz w:val="28"/>
         </w:rPr>
-        <w:t>Environment setup (NPM , Angular CLI , Vs code IDE)</w:t>
+        <w:t xml:space="preserve">Environment setup (NPM , Angular CLI , </w:t>
+      </w:r>
+      <w:proofErr w:type="spellStart"/>
+      <w:r>
+        <w:rPr>
+          <w:sz w:val="28"/>
+        </w:rPr>
+        <w:t>Vs</w:t>
+      </w:r>
+      <w:proofErr w:type="spellEnd"/>
+      <w:r>
+        <w:rPr>
+          <w:sz w:val="28"/>
+        </w:rPr>
+        <w:t xml:space="preserve"> code IDE)</w:t>
       </w:r>
     </w:p>
     <w:p>
@@ -2558,8 +2823,6 @@
         </w:rPr>
         <w:t>Live</w:t>
       </w:r>
-      <w:bookmarkStart w:id="0" w:name="_GoBack"/>
-      <w:bookmarkEnd w:id="0"/>
       <w:r>
         <w:rPr>
           <w:sz w:val="28"/>
@@ -2775,8 +3038,17 @@
           <w:b/>
           <w:sz w:val="28"/>
         </w:rPr>
-        <w:t>Part 4 :</w:t>
-      </w:r>
+        <w:t xml:space="preserve">Part </w:t>
+      </w:r>
+      <w:proofErr w:type="gramStart"/>
+      <w:r>
+        <w:rPr>
+          <w:b/>
+          <w:sz w:val="28"/>
+        </w:rPr>
+        <w:t>4 :</w:t>
+      </w:r>
+      <w:proofErr w:type="gramEnd"/>
     </w:p>
     <w:p>
       <w:pPr>
@@ -2793,7 +3065,14 @@
         <w:rPr>
           <w:sz w:val="28"/>
         </w:rPr>
-        <w:t>http client – 2 ,3 rest api</w:t>
+        <w:t xml:space="preserve">http client – 2 ,3 rest </w:t>
+      </w:r>
+      <w:proofErr w:type="spellStart"/>
+      <w:r>
+        <w:rPr>
+          <w:sz w:val="28"/>
+        </w:rPr>
+        <w:t>api</w:t>
       </w:r>
       <w:r>
         <w:rPr>
@@ -2805,7 +3084,14 @@
         <w:rPr>
           <w:sz w:val="28"/>
         </w:rPr>
-        <w:t>s using spring boot</w:t>
+        <w:t>s</w:t>
+      </w:r>
+      <w:proofErr w:type="spellEnd"/>
+      <w:r>
+        <w:rPr>
+          <w:sz w:val="28"/>
+        </w:rPr>
+        <w:t xml:space="preserve"> using spring boot</w:t>
       </w:r>
     </w:p>
     <w:p>
@@ -2823,7 +3109,21 @@
         <w:rPr>
           <w:sz w:val="28"/>
         </w:rPr>
-        <w:t>consuming backend rest api’s using angular</w:t>
+        <w:t xml:space="preserve">consuming backend rest </w:t>
+      </w:r>
+      <w:proofErr w:type="spellStart"/>
+      <w:r>
+        <w:rPr>
+          <w:sz w:val="28"/>
+        </w:rPr>
+        <w:t>api’s</w:t>
+      </w:r>
+      <w:proofErr w:type="spellEnd"/>
+      <w:r>
+        <w:rPr>
+          <w:sz w:val="28"/>
+        </w:rPr>
+        <w:t xml:space="preserve"> using angular</w:t>
       </w:r>
     </w:p>
     <w:p>
@@ -2837,11 +3137,19 @@
           <w:sz w:val="28"/>
         </w:rPr>
       </w:pPr>
-      <w:r>
-        <w:rPr>
-          <w:sz w:val="28"/>
-        </w:rPr>
-        <w:t>interview questions of angular.</w:t>
+      <w:proofErr w:type="gramStart"/>
+      <w:r>
+        <w:rPr>
+          <w:sz w:val="28"/>
+        </w:rPr>
+        <w:t>interview</w:t>
+      </w:r>
+      <w:proofErr w:type="gramEnd"/>
+      <w:r>
+        <w:rPr>
+          <w:sz w:val="28"/>
+        </w:rPr>
+        <w:t xml:space="preserve"> questions of angular.</w:t>
       </w:r>
     </w:p>
     <w:p>
@@ -2984,7 +3292,21 @@
         <w:rPr>
           <w:sz w:val="28"/>
         </w:rPr>
-        <w:t xml:space="preserve"> means , for every client request , server is responding with a html webpage response.</w:t>
+        <w:t xml:space="preserve"> </w:t>
+      </w:r>
+      <w:proofErr w:type="gramStart"/>
+      <w:r>
+        <w:rPr>
+          <w:sz w:val="28"/>
+        </w:rPr>
+        <w:t>means ,</w:t>
+      </w:r>
+      <w:proofErr w:type="gramEnd"/>
+      <w:r>
+        <w:rPr>
+          <w:sz w:val="28"/>
+        </w:rPr>
+        <w:t xml:space="preserve"> for every client request , server is responding with a html webpage response.</w:t>
       </w:r>
       <w:r>
         <w:rPr>
@@ -3002,7 +3324,21 @@
         <w:rPr>
           <w:sz w:val="28"/>
         </w:rPr>
-        <w:t xml:space="preserve"> even though the content is same still its reloading all the content again.</w:t>
+        <w:t xml:space="preserve"> </w:t>
+      </w:r>
+      <w:proofErr w:type="gramStart"/>
+      <w:r>
+        <w:rPr>
+          <w:sz w:val="28"/>
+        </w:rPr>
+        <w:t>even</w:t>
+      </w:r>
+      <w:proofErr w:type="gramEnd"/>
+      <w:r>
+        <w:rPr>
+          <w:sz w:val="28"/>
+        </w:rPr>
+        <w:t xml:space="preserve"> though the content is same still its reloading all the content again.</w:t>
       </w:r>
     </w:p>
     <w:p>
@@ -3029,7 +3365,15 @@
           <w:b/>
           <w:sz w:val="28"/>
         </w:rPr>
-        <w:t xml:space="preserve"> means</w:t>
+        <w:t xml:space="preserve"> </w:t>
+      </w:r>
+      <w:proofErr w:type="gramStart"/>
+      <w:r>
+        <w:rPr>
+          <w:b/>
+          <w:sz w:val="28"/>
+        </w:rPr>
+        <w:t>means</w:t>
       </w:r>
       <w:r>
         <w:rPr>
@@ -3041,7 +3385,14 @@
         <w:rPr>
           <w:sz w:val="28"/>
         </w:rPr>
-        <w:t>Web page will be sent only for the first request , from second request , only data will be sent from servers to clients.</w:t>
+        <w:t>Web</w:t>
+      </w:r>
+      <w:proofErr w:type="gramEnd"/>
+      <w:r>
+        <w:rPr>
+          <w:sz w:val="28"/>
+        </w:rPr>
+        <w:t xml:space="preserve"> page will be sent only for the first request , from second request , only data will be sent from servers to clients.</w:t>
       </w:r>
       <w:r>
         <w:rPr>
@@ -3053,7 +3404,21 @@
         <w:rPr>
           <w:sz w:val="28"/>
         </w:rPr>
-        <w:t>It will not load entire page again , this is called as single page web application.</w:t>
+        <w:t xml:space="preserve">It will not load entire page </w:t>
+      </w:r>
+      <w:proofErr w:type="gramStart"/>
+      <w:r>
+        <w:rPr>
+          <w:sz w:val="28"/>
+        </w:rPr>
+        <w:t>again ,</w:t>
+      </w:r>
+      <w:proofErr w:type="gramEnd"/>
+      <w:r>
+        <w:rPr>
+          <w:sz w:val="28"/>
+        </w:rPr>
+        <w:t xml:space="preserve"> this is called as single page web application.</w:t>
       </w:r>
       <w:r>
         <w:rPr>
@@ -3136,11 +3501,21 @@
           <w:sz w:val="28"/>
         </w:rPr>
       </w:pPr>
-      <w:r>
-        <w:rPr>
-          <w:sz w:val="28"/>
-        </w:rPr>
-        <w:t>Its mainly used to develop Single page applications.</w:t>
+      <w:proofErr w:type="spellStart"/>
+      <w:proofErr w:type="gramStart"/>
+      <w:r>
+        <w:rPr>
+          <w:sz w:val="28"/>
+        </w:rPr>
+        <w:t>Its</w:t>
+      </w:r>
+      <w:proofErr w:type="spellEnd"/>
+      <w:proofErr w:type="gramEnd"/>
+      <w:r>
+        <w:rPr>
+          <w:sz w:val="28"/>
+        </w:rPr>
+        <w:t xml:space="preserve"> mainly used to develop Single page applications.</w:t>
       </w:r>
     </w:p>
     <w:p>
@@ -3164,31 +3539,67 @@
         <w:rPr>
           <w:sz w:val="28"/>
         </w:rPr>
-        <w:t xml:space="preserve"> have cross platform support, It supports for all platforms like mobile,</w:t>
-      </w:r>
-      <w:r>
-        <w:rPr>
-          <w:sz w:val="28"/>
-        </w:rPr>
-        <w:t>Desktop.</w:t>
-      </w:r>
-    </w:p>
-    <w:p>
-      <w:pPr>
-        <w:pStyle w:val="ListParagraph"/>
-        <w:numPr>
-          <w:ilvl w:val="0"/>
-          <w:numId w:val="4"/>
-        </w:numPr>
-        <w:rPr>
-          <w:sz w:val="28"/>
-        </w:rPr>
-      </w:pPr>
-      <w:r>
-        <w:rPr>
-          <w:sz w:val="28"/>
-        </w:rPr>
-        <w:t>Angular is free and Open source.</w:t>
+        <w:t xml:space="preserve"> have cross platform support, It supports for all platforms like </w:t>
+      </w:r>
+      <w:proofErr w:type="spellStart"/>
+      <w:r>
+        <w:rPr>
+          <w:sz w:val="28"/>
+        </w:rPr>
+        <w:t>mobile</w:t>
+      </w:r>
+      <w:proofErr w:type="gramStart"/>
+      <w:r>
+        <w:rPr>
+          <w:sz w:val="28"/>
+        </w:rPr>
+        <w:t>,</w:t>
+      </w:r>
+      <w:r>
+        <w:rPr>
+          <w:sz w:val="28"/>
+        </w:rPr>
+        <w:t>Desktop</w:t>
+      </w:r>
+      <w:proofErr w:type="spellEnd"/>
+      <w:proofErr w:type="gramEnd"/>
+      <w:r>
+        <w:rPr>
+          <w:sz w:val="28"/>
+        </w:rPr>
+        <w:t>.</w:t>
+      </w:r>
+    </w:p>
+    <w:p>
+      <w:pPr>
+        <w:pStyle w:val="ListParagraph"/>
+        <w:numPr>
+          <w:ilvl w:val="0"/>
+          <w:numId w:val="4"/>
+        </w:numPr>
+        <w:rPr>
+          <w:sz w:val="28"/>
+        </w:rPr>
+      </w:pPr>
+      <w:r>
+        <w:rPr>
+          <w:sz w:val="28"/>
+        </w:rPr>
+        <w:t xml:space="preserve">Angular is free and </w:t>
+      </w:r>
+      <w:proofErr w:type="gramStart"/>
+      <w:r>
+        <w:rPr>
+          <w:sz w:val="28"/>
+        </w:rPr>
+        <w:t>Open</w:t>
+      </w:r>
+      <w:proofErr w:type="gramEnd"/>
+      <w:r>
+        <w:rPr>
+          <w:sz w:val="28"/>
+        </w:rPr>
+        <w:t xml:space="preserve"> source.</w:t>
       </w:r>
     </w:p>
     <w:p>
@@ -3226,6 +3637,7 @@
         </w:rPr>
         <w:t>Two way data binding possible with angular</w:t>
       </w:r>
+      <w:proofErr w:type="gramStart"/>
       <w:r>
         <w:rPr>
           <w:sz w:val="28"/>
@@ -3238,6 +3650,7 @@
         </w:rPr>
         <w:t>.</w:t>
       </w:r>
+      <w:proofErr w:type="gramEnd"/>
     </w:p>
     <w:p>
       <w:pPr>
@@ -3287,7 +3700,15 @@
           <w:b/>
           <w:sz w:val="28"/>
         </w:rPr>
-        <w:t xml:space="preserve"> / Angular 1.0</w:t>
+        <w:t xml:space="preserve"> / Angular </w:t>
+      </w:r>
+      <w:proofErr w:type="gramStart"/>
+      <w:r>
+        <w:rPr>
+          <w:b/>
+          <w:sz w:val="28"/>
+        </w:rPr>
+        <w:t>1.0</w:t>
       </w:r>
       <w:r>
         <w:rPr>
@@ -3296,6 +3717,7 @@
         </w:rPr>
         <w:t xml:space="preserve"> :</w:t>
       </w:r>
+      <w:proofErr w:type="gramEnd"/>
       <w:r>
         <w:rPr>
           <w:sz w:val="28"/>
@@ -3358,7 +3780,23 @@
           <w:b/>
           <w:sz w:val="28"/>
         </w:rPr>
-        <w:t xml:space="preserve">Angular 2.0 : </w:t>
+        <w:t xml:space="preserve">Angular </w:t>
+      </w:r>
+      <w:proofErr w:type="gramStart"/>
+      <w:r>
+        <w:rPr>
+          <w:b/>
+          <w:sz w:val="28"/>
+        </w:rPr>
+        <w:t>2.0 :</w:t>
+      </w:r>
+      <w:proofErr w:type="gramEnd"/>
+      <w:r>
+        <w:rPr>
+          <w:b/>
+          <w:sz w:val="28"/>
+        </w:rPr>
+        <w:t xml:space="preserve"> </w:t>
       </w:r>
       <w:r>
         <w:rPr>
@@ -3566,6 +4004,7 @@
           <w:sz w:val="28"/>
         </w:rPr>
       </w:pPr>
+      <w:proofErr w:type="gramStart"/>
       <w:r>
         <w:rPr>
           <w:b/>
@@ -3583,7 +4022,14 @@
         <w:rPr>
           <w:sz w:val="28"/>
         </w:rPr>
-        <w:t xml:space="preserve"> - data processing</w:t>
+        <w:t xml:space="preserve"> -</w:t>
+      </w:r>
+      <w:proofErr w:type="gramEnd"/>
+      <w:r>
+        <w:rPr>
+          <w:sz w:val="28"/>
+        </w:rPr>
+        <w:t xml:space="preserve"> data processing</w:t>
       </w:r>
       <w:r>
         <w:rPr>
@@ -3664,6 +4110,7 @@
           <w:sz w:val="28"/>
         </w:rPr>
       </w:pPr>
+      <w:proofErr w:type="gramStart"/>
       <w:r>
         <w:rPr>
           <w:b/>
@@ -3681,7 +4128,28 @@
         <w:rPr>
           <w:sz w:val="28"/>
         </w:rPr>
-        <w:t xml:space="preserve">- Bussiness logic </w:t>
+        <w:t>-</w:t>
+      </w:r>
+      <w:proofErr w:type="gramEnd"/>
+      <w:r>
+        <w:rPr>
+          <w:sz w:val="28"/>
+        </w:rPr>
+        <w:t xml:space="preserve"> </w:t>
+      </w:r>
+      <w:proofErr w:type="spellStart"/>
+      <w:r>
+        <w:rPr>
+          <w:sz w:val="28"/>
+        </w:rPr>
+        <w:t>Bussiness</w:t>
+      </w:r>
+      <w:proofErr w:type="spellEnd"/>
+      <w:r>
+        <w:rPr>
+          <w:sz w:val="28"/>
+        </w:rPr>
+        <w:t xml:space="preserve"> logic </w:t>
       </w:r>
       <w:r>
         <w:rPr>
@@ -3818,6 +4286,7 @@
           <w:sz w:val="28"/>
         </w:rPr>
       </w:pPr>
+      <w:proofErr w:type="gramStart"/>
       <w:r>
         <w:rPr>
           <w:b/>
@@ -3836,7 +4305,14 @@
         <w:rPr>
           <w:sz w:val="28"/>
         </w:rPr>
-        <w:t xml:space="preserve"> -  </w:t>
+        <w:t xml:space="preserve"> -</w:t>
+      </w:r>
+      <w:proofErr w:type="gramEnd"/>
+      <w:r>
+        <w:rPr>
+          <w:sz w:val="28"/>
+        </w:rPr>
+        <w:t xml:space="preserve">  </w:t>
       </w:r>
       <w:r>
         <w:rPr>
@@ -3893,8 +4369,16 @@
         <w:rPr>
           <w:sz w:val="28"/>
         </w:rPr>
-        <w:t>from one form to another .</w:t>
-      </w:r>
+        <w:t xml:space="preserve">from one form to </w:t>
+      </w:r>
+      <w:proofErr w:type="gramStart"/>
+      <w:r>
+        <w:rPr>
+          <w:sz w:val="28"/>
+        </w:rPr>
+        <w:t>another .</w:t>
+      </w:r>
+      <w:proofErr w:type="gramEnd"/>
     </w:p>
     <w:p>
       <w:pPr>
@@ -3987,6 +4471,7 @@
           <w:sz w:val="36"/>
         </w:rPr>
       </w:pPr>
+      <w:proofErr w:type="spellStart"/>
       <w:r>
         <w:rPr>
           <w:b/>
@@ -3995,48 +4480,71 @@
         </w:rPr>
         <w:t>TypeScript</w:t>
       </w:r>
-    </w:p>
-    <w:p>
-      <w:pPr>
-        <w:rPr>
-          <w:sz w:val="32"/>
-        </w:rPr>
-      </w:pPr>
-    </w:p>
-    <w:p>
-      <w:pPr>
-        <w:pStyle w:val="ListParagraph"/>
-        <w:numPr>
-          <w:ilvl w:val="0"/>
-          <w:numId w:val="4"/>
-        </w:numPr>
-        <w:rPr>
-          <w:sz w:val="32"/>
-        </w:rPr>
-      </w:pPr>
-      <w:r>
-        <w:rPr>
-          <w:sz w:val="32"/>
-        </w:rPr>
-        <w:t>Typescript is developed using javascript</w:t>
-      </w:r>
-    </w:p>
-    <w:p>
-      <w:pPr>
-        <w:pStyle w:val="ListParagraph"/>
-        <w:numPr>
-          <w:ilvl w:val="0"/>
-          <w:numId w:val="4"/>
-        </w:numPr>
-        <w:rPr>
-          <w:sz w:val="32"/>
-        </w:rPr>
-      </w:pPr>
-      <w:r>
-        <w:rPr>
-          <w:sz w:val="32"/>
-        </w:rPr>
-        <w:t xml:space="preserve">It is a superset of javascript which adds </w:t>
+      <w:proofErr w:type="spellEnd"/>
+    </w:p>
+    <w:p>
+      <w:pPr>
+        <w:rPr>
+          <w:sz w:val="32"/>
+        </w:rPr>
+      </w:pPr>
+    </w:p>
+    <w:p>
+      <w:pPr>
+        <w:pStyle w:val="ListParagraph"/>
+        <w:numPr>
+          <w:ilvl w:val="0"/>
+          <w:numId w:val="4"/>
+        </w:numPr>
+        <w:rPr>
+          <w:sz w:val="32"/>
+        </w:rPr>
+      </w:pPr>
+      <w:r>
+        <w:rPr>
+          <w:sz w:val="32"/>
+        </w:rPr>
+        <w:t xml:space="preserve">Typescript is developed using </w:t>
+      </w:r>
+      <w:proofErr w:type="spellStart"/>
+      <w:r>
+        <w:rPr>
+          <w:sz w:val="32"/>
+        </w:rPr>
+        <w:t>javascript</w:t>
+      </w:r>
+      <w:proofErr w:type="spellEnd"/>
+    </w:p>
+    <w:p>
+      <w:pPr>
+        <w:pStyle w:val="ListParagraph"/>
+        <w:numPr>
+          <w:ilvl w:val="0"/>
+          <w:numId w:val="4"/>
+        </w:numPr>
+        <w:rPr>
+          <w:sz w:val="32"/>
+        </w:rPr>
+      </w:pPr>
+      <w:r>
+        <w:rPr>
+          <w:sz w:val="32"/>
+        </w:rPr>
+        <w:t xml:space="preserve">It is a superset of </w:t>
+      </w:r>
+      <w:proofErr w:type="spellStart"/>
+      <w:r>
+        <w:rPr>
+          <w:sz w:val="32"/>
+        </w:rPr>
+        <w:t>javascript</w:t>
+      </w:r>
+      <w:proofErr w:type="spellEnd"/>
+      <w:r>
+        <w:rPr>
+          <w:sz w:val="32"/>
+        </w:rPr>
+        <w:t xml:space="preserve"> which adds </w:t>
       </w:r>
     </w:p>
     <w:p>
@@ -4051,25 +4559,47 @@
         <w:rPr>
           <w:sz w:val="32"/>
         </w:rPr>
-        <w:t>Data types + classes + interfaces etc,</w:t>
-      </w:r>
-    </w:p>
-    <w:p>
-      <w:pPr>
-        <w:pStyle w:val="ListParagraph"/>
-        <w:numPr>
-          <w:ilvl w:val="0"/>
-          <w:numId w:val="4"/>
-        </w:numPr>
-        <w:rPr>
-          <w:sz w:val="32"/>
-        </w:rPr>
-      </w:pPr>
-      <w:r>
-        <w:rPr>
-          <w:sz w:val="32"/>
-        </w:rPr>
-        <w:t xml:space="preserve">TypeScript is developed by Microsoft </w:t>
+        <w:t xml:space="preserve">Data types + classes + interfaces </w:t>
+      </w:r>
+      <w:proofErr w:type="spellStart"/>
+      <w:r>
+        <w:rPr>
+          <w:sz w:val="32"/>
+        </w:rPr>
+        <w:t>etc</w:t>
+      </w:r>
+      <w:proofErr w:type="spellEnd"/>
+      <w:r>
+        <w:rPr>
+          <w:sz w:val="32"/>
+        </w:rPr>
+        <w:t>,</w:t>
+      </w:r>
+    </w:p>
+    <w:p>
+      <w:pPr>
+        <w:pStyle w:val="ListParagraph"/>
+        <w:numPr>
+          <w:ilvl w:val="0"/>
+          <w:numId w:val="4"/>
+        </w:numPr>
+        <w:rPr>
+          <w:sz w:val="32"/>
+        </w:rPr>
+      </w:pPr>
+      <w:proofErr w:type="spellStart"/>
+      <w:r>
+        <w:rPr>
+          <w:sz w:val="32"/>
+        </w:rPr>
+        <w:t>TypeScript</w:t>
+      </w:r>
+      <w:proofErr w:type="spellEnd"/>
+      <w:r>
+        <w:rPr>
+          <w:sz w:val="32"/>
+        </w:rPr>
+        <w:t xml:space="preserve"> is developed by Microsoft </w:t>
       </w:r>
       <w:r>
         <w:rPr>
@@ -4104,8 +4634,17 @@
           <w:b/>
           <w:sz w:val="32"/>
         </w:rPr>
-        <w:t>Features of TypeScript</w:t>
-      </w:r>
+        <w:t xml:space="preserve">Features of </w:t>
+      </w:r>
+      <w:proofErr w:type="spellStart"/>
+      <w:r>
+        <w:rPr>
+          <w:b/>
+          <w:sz w:val="32"/>
+        </w:rPr>
+        <w:t>TypeScript</w:t>
+      </w:r>
+      <w:proofErr w:type="spellEnd"/>
       <w:r>
         <w:rPr>
           <w:b/>
@@ -4125,47 +4664,97 @@
           <w:sz w:val="32"/>
         </w:rPr>
       </w:pPr>
-      <w:r>
-        <w:rPr>
-          <w:sz w:val="32"/>
-        </w:rPr>
-        <w:t>TypeScript is a general purpose programming language.</w:t>
-      </w:r>
-    </w:p>
-    <w:p>
-      <w:pPr>
-        <w:pStyle w:val="ListParagraph"/>
-        <w:numPr>
-          <w:ilvl w:val="0"/>
-          <w:numId w:val="4"/>
-        </w:numPr>
-        <w:rPr>
-          <w:sz w:val="32"/>
-        </w:rPr>
-      </w:pPr>
-      <w:r>
-        <w:rPr>
-          <w:sz w:val="32"/>
-        </w:rPr>
-        <w:t>It supports all features of javaScript and also providing some additional features.</w:t>
-      </w:r>
-    </w:p>
-    <w:p>
-      <w:pPr>
-        <w:pStyle w:val="ListParagraph"/>
-        <w:numPr>
-          <w:ilvl w:val="0"/>
-          <w:numId w:val="4"/>
-        </w:numPr>
-        <w:rPr>
-          <w:sz w:val="32"/>
-        </w:rPr>
-      </w:pPr>
-      <w:r>
-        <w:rPr>
-          <w:sz w:val="32"/>
-        </w:rPr>
-        <w:t>JS can be executed on browser directly , but typescript can’t be executed on browser directly , they should be converted into javascript.</w:t>
+      <w:proofErr w:type="spellStart"/>
+      <w:r>
+        <w:rPr>
+          <w:sz w:val="32"/>
+        </w:rPr>
+        <w:t>TypeScript</w:t>
+      </w:r>
+      <w:proofErr w:type="spellEnd"/>
+      <w:r>
+        <w:rPr>
+          <w:sz w:val="32"/>
+        </w:rPr>
+        <w:t xml:space="preserve"> is a general purpose programming language.</w:t>
+      </w:r>
+    </w:p>
+    <w:p>
+      <w:pPr>
+        <w:pStyle w:val="ListParagraph"/>
+        <w:numPr>
+          <w:ilvl w:val="0"/>
+          <w:numId w:val="4"/>
+        </w:numPr>
+        <w:rPr>
+          <w:sz w:val="32"/>
+        </w:rPr>
+      </w:pPr>
+      <w:r>
+        <w:rPr>
+          <w:sz w:val="32"/>
+        </w:rPr>
+        <w:t xml:space="preserve">It supports all features of </w:t>
+      </w:r>
+      <w:proofErr w:type="spellStart"/>
+      <w:r>
+        <w:rPr>
+          <w:sz w:val="32"/>
+        </w:rPr>
+        <w:t>javaScript</w:t>
+      </w:r>
+      <w:proofErr w:type="spellEnd"/>
+      <w:r>
+        <w:rPr>
+          <w:sz w:val="32"/>
+        </w:rPr>
+        <w:t xml:space="preserve"> and also providing some additional features.</w:t>
+      </w:r>
+    </w:p>
+    <w:p>
+      <w:pPr>
+        <w:pStyle w:val="ListParagraph"/>
+        <w:numPr>
+          <w:ilvl w:val="0"/>
+          <w:numId w:val="4"/>
+        </w:numPr>
+        <w:rPr>
+          <w:sz w:val="32"/>
+        </w:rPr>
+      </w:pPr>
+      <w:r>
+        <w:rPr>
+          <w:sz w:val="32"/>
+        </w:rPr>
+        <w:t xml:space="preserve">JS can be executed on browser </w:t>
+      </w:r>
+      <w:proofErr w:type="gramStart"/>
+      <w:r>
+        <w:rPr>
+          <w:sz w:val="32"/>
+        </w:rPr>
+        <w:t>directly ,</w:t>
+      </w:r>
+      <w:proofErr w:type="gramEnd"/>
+      <w:r>
+        <w:rPr>
+          <w:sz w:val="32"/>
+        </w:rPr>
+        <w:t xml:space="preserve"> but typescript can’t be executed on browser directly , they should be converted into </w:t>
+      </w:r>
+      <w:proofErr w:type="spellStart"/>
+      <w:r>
+        <w:rPr>
+          <w:sz w:val="32"/>
+        </w:rPr>
+        <w:t>javascript</w:t>
+      </w:r>
+      <w:proofErr w:type="spellEnd"/>
+      <w:r>
+        <w:rPr>
+          <w:sz w:val="32"/>
+        </w:rPr>
+        <w:t>.</w:t>
       </w:r>
     </w:p>
     <w:p>
@@ -4186,6 +4775,7 @@
         <w:lastRenderedPageBreak/>
         <w:t>The process of converting typescript file into JS is called as “</w:t>
       </w:r>
+      <w:proofErr w:type="spellStart"/>
       <w:r>
         <w:rPr>
           <w:b/>
@@ -4193,6 +4783,7 @@
         </w:rPr>
         <w:t>Transpilation</w:t>
       </w:r>
+      <w:proofErr w:type="spellEnd"/>
       <w:r>
         <w:rPr>
           <w:sz w:val="32"/>
@@ -4203,7 +4794,29 @@
         <w:rPr>
           <w:sz w:val="32"/>
         </w:rPr>
-        <w:t>, its is converted using typescript compiler.</w:t>
+        <w:t xml:space="preserve">, </w:t>
+      </w:r>
+      <w:proofErr w:type="spellStart"/>
+      <w:proofErr w:type="gramStart"/>
+      <w:r>
+        <w:rPr>
+          <w:sz w:val="32"/>
+        </w:rPr>
+        <w:t>its</w:t>
+      </w:r>
+      <w:proofErr w:type="spellEnd"/>
+      <w:r>
+        <w:rPr>
+          <w:sz w:val="32"/>
+        </w:rPr>
+        <w:t xml:space="preserve"> is</w:t>
+      </w:r>
+      <w:proofErr w:type="gramEnd"/>
+      <w:r>
+        <w:rPr>
+          <w:sz w:val="32"/>
+        </w:rPr>
+        <w:t xml:space="preserve"> converted using typescript compiler.</w:t>
       </w:r>
     </w:p>
     <w:p>
@@ -4214,11 +4827,19 @@
           <w:sz w:val="32"/>
         </w:rPr>
       </w:pPr>
-      <w:r>
-        <w:rPr>
-          <w:sz w:val="32"/>
-        </w:rPr>
-        <w:t xml:space="preserve">File.ts </w:t>
+      <w:proofErr w:type="spellStart"/>
+      <w:r>
+        <w:rPr>
+          <w:sz w:val="32"/>
+        </w:rPr>
+        <w:t>File.ts</w:t>
+      </w:r>
+      <w:proofErr w:type="spellEnd"/>
+      <w:r>
+        <w:rPr>
+          <w:sz w:val="32"/>
+        </w:rPr>
+        <w:t xml:space="preserve"> </w:t>
       </w:r>
       <w:r>
         <w:rPr>
@@ -4230,7 +4851,21 @@
         <w:rPr>
           <w:sz w:val="32"/>
         </w:rPr>
-        <w:t xml:space="preserve"> tsc  </w:t>
+        <w:t xml:space="preserve"> </w:t>
+      </w:r>
+      <w:proofErr w:type="spellStart"/>
+      <w:r>
+        <w:rPr>
+          <w:sz w:val="32"/>
+        </w:rPr>
+        <w:t>tsc</w:t>
+      </w:r>
+      <w:proofErr w:type="spellEnd"/>
+      <w:r>
+        <w:rPr>
+          <w:sz w:val="32"/>
+        </w:rPr>
+        <w:t xml:space="preserve">  </w:t>
       </w:r>
       <w:r>
         <w:rPr>
@@ -4288,30 +4923,53 @@
           <w:sz w:val="32"/>
         </w:rPr>
       </w:pPr>
-      <w:r>
-        <w:rPr>
-          <w:b/>
-          <w:sz w:val="32"/>
-        </w:rPr>
-        <w:t>TypeScript Versions :</w:t>
-      </w:r>
-    </w:p>
-    <w:p>
-      <w:pPr>
-        <w:pStyle w:val="ListParagraph"/>
-        <w:numPr>
-          <w:ilvl w:val="0"/>
-          <w:numId w:val="4"/>
-        </w:numPr>
-        <w:rPr>
-          <w:sz w:val="32"/>
-        </w:rPr>
-      </w:pPr>
-      <w:r>
-        <w:rPr>
-          <w:sz w:val="32"/>
-        </w:rPr>
-        <w:t>Typescript 0.8 : 2012 – initial version</w:t>
+      <w:proofErr w:type="spellStart"/>
+      <w:r>
+        <w:rPr>
+          <w:b/>
+          <w:sz w:val="32"/>
+        </w:rPr>
+        <w:t>TypeScript</w:t>
+      </w:r>
+      <w:proofErr w:type="spellEnd"/>
+      <w:r>
+        <w:rPr>
+          <w:b/>
+          <w:sz w:val="32"/>
+        </w:rPr>
+        <w:t xml:space="preserve"> Versions :</w:t>
+      </w:r>
+    </w:p>
+    <w:p>
+      <w:pPr>
+        <w:pStyle w:val="ListParagraph"/>
+        <w:numPr>
+          <w:ilvl w:val="0"/>
+          <w:numId w:val="4"/>
+        </w:numPr>
+        <w:rPr>
+          <w:sz w:val="32"/>
+        </w:rPr>
+      </w:pPr>
+      <w:r>
+        <w:rPr>
+          <w:sz w:val="32"/>
+        </w:rPr>
+        <w:t xml:space="preserve">Typescript </w:t>
+      </w:r>
+      <w:proofErr w:type="gramStart"/>
+      <w:r>
+        <w:rPr>
+          <w:sz w:val="32"/>
+        </w:rPr>
+        <w:t>0.8 :</w:t>
+      </w:r>
+      <w:proofErr w:type="gramEnd"/>
+      <w:r>
+        <w:rPr>
+          <w:sz w:val="32"/>
+        </w:rPr>
+        <w:t xml:space="preserve"> 2012 – initial version</w:t>
       </w:r>
       <w:r>
         <w:rPr>
@@ -4362,25 +5020,97 @@
           <w:b/>
           <w:sz w:val="32"/>
         </w:rPr>
-        <w:t>Static Typong &amp; Dynamic Typing :</w:t>
-      </w:r>
-    </w:p>
-    <w:p>
-      <w:pPr>
-        <w:pStyle w:val="ListParagraph"/>
-        <w:numPr>
-          <w:ilvl w:val="0"/>
-          <w:numId w:val="4"/>
-        </w:numPr>
-        <w:rPr>
-          <w:sz w:val="32"/>
-        </w:rPr>
-      </w:pPr>
-      <w:r>
-        <w:rPr>
-          <w:sz w:val="32"/>
-        </w:rPr>
-        <w:t>Whenever we can fix a data type for the variable while declarations of the variable and we can’t change it’s datatype through program ,then its called as a “</w:t>
+        <w:t xml:space="preserve">Static </w:t>
+      </w:r>
+      <w:proofErr w:type="spellStart"/>
+      <w:r>
+        <w:rPr>
+          <w:b/>
+          <w:sz w:val="32"/>
+        </w:rPr>
+        <w:t>Typong</w:t>
+      </w:r>
+      <w:proofErr w:type="spellEnd"/>
+      <w:r>
+        <w:rPr>
+          <w:b/>
+          <w:sz w:val="32"/>
+        </w:rPr>
+        <w:t xml:space="preserve"> &amp; Dynamic Typing :</w:t>
+      </w:r>
+    </w:p>
+    <w:p>
+      <w:pPr>
+        <w:pStyle w:val="ListParagraph"/>
+        <w:numPr>
+          <w:ilvl w:val="0"/>
+          <w:numId w:val="4"/>
+        </w:numPr>
+        <w:rPr>
+          <w:sz w:val="32"/>
+        </w:rPr>
+      </w:pPr>
+      <w:r>
+        <w:rPr>
+          <w:sz w:val="32"/>
+        </w:rPr>
+        <w:t xml:space="preserve">Whenever we can fix a data type for the variable while declarations of the variable and we can’t change </w:t>
+      </w:r>
+      <w:proofErr w:type="spellStart"/>
+      <w:r>
+        <w:rPr>
+          <w:sz w:val="32"/>
+        </w:rPr>
+        <w:t>it’s</w:t>
+      </w:r>
+      <w:proofErr w:type="spellEnd"/>
+      <w:r>
+        <w:rPr>
+          <w:sz w:val="32"/>
+        </w:rPr>
+        <w:t xml:space="preserve"> </w:t>
+      </w:r>
+      <w:proofErr w:type="spellStart"/>
+      <w:r>
+        <w:rPr>
+          <w:sz w:val="32"/>
+        </w:rPr>
+        <w:t>datatype</w:t>
+      </w:r>
+      <w:proofErr w:type="spellEnd"/>
+      <w:r>
+        <w:rPr>
+          <w:sz w:val="32"/>
+        </w:rPr>
+        <w:t xml:space="preserve"> through </w:t>
+      </w:r>
+      <w:proofErr w:type="gramStart"/>
+      <w:r>
+        <w:rPr>
+          <w:sz w:val="32"/>
+        </w:rPr>
+        <w:t>program ,then</w:t>
+      </w:r>
+      <w:proofErr w:type="gramEnd"/>
+      <w:r>
+        <w:rPr>
+          <w:sz w:val="32"/>
+        </w:rPr>
+        <w:t xml:space="preserve"> </w:t>
+      </w:r>
+      <w:proofErr w:type="spellStart"/>
+      <w:r>
+        <w:rPr>
+          <w:sz w:val="32"/>
+        </w:rPr>
+        <w:t>its</w:t>
+      </w:r>
+      <w:proofErr w:type="spellEnd"/>
+      <w:r>
+        <w:rPr>
+          <w:sz w:val="32"/>
+        </w:rPr>
+        <w:t xml:space="preserve"> called as a “</w:t>
       </w:r>
       <w:r>
         <w:rPr>
@@ -4414,7 +5144,21 @@
         <w:rPr>
           <w:sz w:val="32"/>
         </w:rPr>
-        <w:t xml:space="preserve"> Int age = 20;    // valid</w:t>
+        <w:t xml:space="preserve"> </w:t>
+      </w:r>
+      <w:proofErr w:type="spellStart"/>
+      <w:r>
+        <w:rPr>
+          <w:sz w:val="32"/>
+        </w:rPr>
+        <w:t>Int</w:t>
+      </w:r>
+      <w:proofErr w:type="spellEnd"/>
+      <w:r>
+        <w:rPr>
+          <w:sz w:val="32"/>
+        </w:rPr>
+        <w:t xml:space="preserve"> age = 20;    // valid</w:t>
       </w:r>
     </w:p>
     <w:p>
@@ -4429,7 +5173,21 @@
         <w:rPr>
           <w:sz w:val="32"/>
         </w:rPr>
-        <w:t>Age = “20 years”;  // in-valid</w:t>
+        <w:t>Age = “20 years”</w:t>
+      </w:r>
+      <w:proofErr w:type="gramStart"/>
+      <w:r>
+        <w:rPr>
+          <w:sz w:val="32"/>
+        </w:rPr>
+        <w:t>;  /</w:t>
+      </w:r>
+      <w:proofErr w:type="gramEnd"/>
+      <w:r>
+        <w:rPr>
+          <w:sz w:val="32"/>
+        </w:rPr>
+        <w:t>/ in-valid</w:t>
       </w:r>
     </w:p>
     <w:p>
@@ -4441,19 +5199,14 @@
           <w:sz w:val="32"/>
         </w:rPr>
       </w:pPr>
-      <w:r>
-        <w:rPr>
-          <w:sz w:val="32"/>
-        </w:rPr>
-        <w:t xml:space="preserve">Ex : </w:t>
-      </w:r>
-      <w:r>
-        <w:rPr>
-          <w:b/>
-          <w:sz w:val="32"/>
-        </w:rPr>
-        <w:t>c , c++ , java , c# .Net are</w:t>
-      </w:r>
+      <w:proofErr w:type="gramStart"/>
+      <w:r>
+        <w:rPr>
+          <w:sz w:val="32"/>
+        </w:rPr>
+        <w:t>Ex :</w:t>
+      </w:r>
+      <w:proofErr w:type="gramEnd"/>
       <w:r>
         <w:rPr>
           <w:sz w:val="32"/>
@@ -4465,6 +5218,35 @@
           <w:b/>
           <w:sz w:val="32"/>
         </w:rPr>
+        <w:t xml:space="preserve">c , </w:t>
+      </w:r>
+      <w:proofErr w:type="spellStart"/>
+      <w:r>
+        <w:rPr>
+          <w:b/>
+          <w:sz w:val="32"/>
+        </w:rPr>
+        <w:t>c++</w:t>
+      </w:r>
+      <w:proofErr w:type="spellEnd"/>
+      <w:r>
+        <w:rPr>
+          <w:b/>
+          <w:sz w:val="32"/>
+        </w:rPr>
+        <w:t xml:space="preserve"> , java , c# .Net are</w:t>
+      </w:r>
+      <w:r>
+        <w:rPr>
+          <w:sz w:val="32"/>
+        </w:rPr>
+        <w:t xml:space="preserve"> </w:t>
+      </w:r>
+      <w:r>
+        <w:rPr>
+          <w:b/>
+          <w:sz w:val="32"/>
+        </w:rPr>
         <w:t>Static Typed</w:t>
       </w:r>
     </w:p>
@@ -4483,7 +5265,29 @@
         <w:rPr>
           <w:sz w:val="32"/>
         </w:rPr>
-        <w:t>If we can’t fix data type of variable while declaration and data type will be automatically taken by the runtime engine at the time of program execution then its is called as “</w:t>
+        <w:t xml:space="preserve">If we can’t fix data type of variable while declaration and data type will be automatically taken by the runtime engine at the time of program execution then </w:t>
+      </w:r>
+      <w:proofErr w:type="spellStart"/>
+      <w:proofErr w:type="gramStart"/>
+      <w:r>
+        <w:rPr>
+          <w:sz w:val="32"/>
+        </w:rPr>
+        <w:t>its</w:t>
+      </w:r>
+      <w:proofErr w:type="spellEnd"/>
+      <w:r>
+        <w:rPr>
+          <w:sz w:val="32"/>
+        </w:rPr>
+        <w:t xml:space="preserve"> is</w:t>
+      </w:r>
+      <w:proofErr w:type="gramEnd"/>
+      <w:r>
+        <w:rPr>
+          <w:sz w:val="32"/>
+        </w:rPr>
+        <w:t xml:space="preserve"> called as “</w:t>
       </w:r>
       <w:r>
         <w:rPr>
@@ -4513,11 +5317,19 @@
           <w:sz w:val="32"/>
         </w:rPr>
       </w:pPr>
-      <w:r>
-        <w:rPr>
-          <w:sz w:val="32"/>
-        </w:rPr>
-        <w:t>Var age;</w:t>
+      <w:proofErr w:type="spellStart"/>
+      <w:r>
+        <w:rPr>
+          <w:sz w:val="32"/>
+        </w:rPr>
+        <w:t>Var</w:t>
+      </w:r>
+      <w:proofErr w:type="spellEnd"/>
+      <w:r>
+        <w:rPr>
+          <w:sz w:val="32"/>
+        </w:rPr>
+        <w:t xml:space="preserve"> age;</w:t>
       </w:r>
     </w:p>
     <w:p>
@@ -4578,11 +5390,19 @@
           <w:sz w:val="32"/>
         </w:rPr>
       </w:pPr>
-      <w:r>
-        <w:rPr>
-          <w:sz w:val="32"/>
-        </w:rPr>
-        <w:t xml:space="preserve">Ex : </w:t>
+      <w:proofErr w:type="gramStart"/>
+      <w:r>
+        <w:rPr>
+          <w:sz w:val="32"/>
+        </w:rPr>
+        <w:t>Ex :</w:t>
+      </w:r>
+      <w:proofErr w:type="gramEnd"/>
+      <w:r>
+        <w:rPr>
+          <w:sz w:val="32"/>
+        </w:rPr>
+        <w:t xml:space="preserve"> </w:t>
       </w:r>
       <w:r>
         <w:rPr>
@@ -4711,7 +5531,15 @@
           <w:b/>
           <w:sz w:val="32"/>
         </w:rPr>
-        <w:t>Type Safety</w:t>
+        <w:t xml:space="preserve">Type </w:t>
+      </w:r>
+      <w:proofErr w:type="spellStart"/>
+      <w:r>
+        <w:rPr>
+          <w:b/>
+          <w:sz w:val="32"/>
+        </w:rPr>
+        <w:t>Safety</w:t>
       </w:r>
       <w:r>
         <w:rPr>
@@ -4723,13 +5551,48 @@
         <w:rPr>
           <w:sz w:val="32"/>
         </w:rPr>
-        <w:t>If we specifity data type while declaration and if we assign wrong type of value then it will show error.</w:t>
-      </w:r>
-      <w:r>
-        <w:rPr>
-          <w:sz w:val="32"/>
-        </w:rPr>
-        <w:t xml:space="preserve"> either it should static typing of dynamic typing at the declaration.</w:t>
+        <w:t>If</w:t>
+      </w:r>
+      <w:proofErr w:type="spellEnd"/>
+      <w:r>
+        <w:rPr>
+          <w:sz w:val="32"/>
+        </w:rPr>
+        <w:t xml:space="preserve"> we </w:t>
+      </w:r>
+      <w:proofErr w:type="spellStart"/>
+      <w:r>
+        <w:rPr>
+          <w:sz w:val="32"/>
+        </w:rPr>
+        <w:t>specifity</w:t>
+      </w:r>
+      <w:proofErr w:type="spellEnd"/>
+      <w:r>
+        <w:rPr>
+          <w:sz w:val="32"/>
+        </w:rPr>
+        <w:t xml:space="preserve"> data type while declaration and if we assign wrong type of value then it will show error.</w:t>
+      </w:r>
+      <w:r>
+        <w:rPr>
+          <w:sz w:val="32"/>
+        </w:rPr>
+        <w:t xml:space="preserve"> </w:t>
+      </w:r>
+      <w:proofErr w:type="gramStart"/>
+      <w:r>
+        <w:rPr>
+          <w:sz w:val="32"/>
+        </w:rPr>
+        <w:t>either</w:t>
+      </w:r>
+      <w:proofErr w:type="gramEnd"/>
+      <w:r>
+        <w:rPr>
+          <w:sz w:val="32"/>
+        </w:rPr>
+        <w:t xml:space="preserve"> it should static typing of dynamic typing at the declaration.</w:t>
       </w:r>
     </w:p>
     <w:p>
@@ -4816,14 +5679,37 @@
         <w:rPr>
           <w:sz w:val="28"/>
         </w:rPr>
-        <w:t xml:space="preserve">Install TypeScript : </w:t>
-      </w:r>
-      <w:r>
-        <w:rPr>
-          <w:b/>
-          <w:sz w:val="28"/>
-        </w:rPr>
-        <w:t>npm install –g typescript</w:t>
+        <w:t xml:space="preserve">Install </w:t>
+      </w:r>
+      <w:proofErr w:type="spellStart"/>
+      <w:r>
+        <w:rPr>
+          <w:sz w:val="28"/>
+        </w:rPr>
+        <w:t>TypeScript</w:t>
+      </w:r>
+      <w:proofErr w:type="spellEnd"/>
+      <w:r>
+        <w:rPr>
+          <w:sz w:val="28"/>
+        </w:rPr>
+        <w:t xml:space="preserve"> : </w:t>
+      </w:r>
+      <w:proofErr w:type="spellStart"/>
+      <w:r>
+        <w:rPr>
+          <w:b/>
+          <w:sz w:val="28"/>
+        </w:rPr>
+        <w:t>npm</w:t>
+      </w:r>
+      <w:proofErr w:type="spellEnd"/>
+      <w:r>
+        <w:rPr>
+          <w:b/>
+          <w:sz w:val="28"/>
+        </w:rPr>
+        <w:t xml:space="preserve"> install –g typescript</w:t>
       </w:r>
       <w:r>
         <w:rPr>
@@ -4869,12 +5755,21 @@
         </w:rPr>
         <w:t xml:space="preserve">Typescript version : </w:t>
       </w:r>
-      <w:r>
-        <w:rPr>
-          <w:b/>
-          <w:sz w:val="28"/>
-        </w:rPr>
-        <w:t xml:space="preserve">tsc </w:t>
+      <w:proofErr w:type="spellStart"/>
+      <w:r>
+        <w:rPr>
+          <w:b/>
+          <w:sz w:val="28"/>
+        </w:rPr>
+        <w:t>tsc</w:t>
+      </w:r>
+      <w:proofErr w:type="spellEnd"/>
+      <w:r>
+        <w:rPr>
+          <w:b/>
+          <w:sz w:val="28"/>
+        </w:rPr>
+        <w:t xml:space="preserve"> </w:t>
       </w:r>
       <w:r>
         <w:rPr>
@@ -4924,7 +5819,21 @@
         <w:rPr>
           <w:sz w:val="28"/>
         </w:rPr>
-        <w:t>Create typescript file with .ts extension , and write below code</w:t>
+        <w:t>Create typescript file with .</w:t>
+      </w:r>
+      <w:proofErr w:type="spellStart"/>
+      <w:r>
+        <w:rPr>
+          <w:sz w:val="28"/>
+        </w:rPr>
+        <w:t>ts</w:t>
+      </w:r>
+      <w:proofErr w:type="spellEnd"/>
+      <w:r>
+        <w:rPr>
+          <w:sz w:val="28"/>
+        </w:rPr>
+        <w:t xml:space="preserve"> extension , and write below code</w:t>
       </w:r>
     </w:p>
     <w:p>
@@ -4935,11 +5844,33 @@
           <w:sz w:val="28"/>
         </w:rPr>
       </w:pPr>
-      <w:r>
-        <w:rPr>
-          <w:sz w:val="28"/>
-        </w:rPr>
-        <w:t>Var s:String = “Hello World!”</w:t>
+      <w:proofErr w:type="spellStart"/>
+      <w:r>
+        <w:rPr>
+          <w:sz w:val="28"/>
+        </w:rPr>
+        <w:t>Var</w:t>
+      </w:r>
+      <w:proofErr w:type="spellEnd"/>
+      <w:r>
+        <w:rPr>
+          <w:sz w:val="28"/>
+        </w:rPr>
+        <w:t xml:space="preserve"> s</w:t>
+      </w:r>
+      <w:proofErr w:type="gramStart"/>
+      <w:r>
+        <w:rPr>
+          <w:sz w:val="28"/>
+        </w:rPr>
+        <w:t>:String</w:t>
+      </w:r>
+      <w:proofErr w:type="gramEnd"/>
+      <w:r>
+        <w:rPr>
+          <w:sz w:val="28"/>
+        </w:rPr>
+        <w:t xml:space="preserve"> = “Hello World!”</w:t>
       </w:r>
       <w:r>
         <w:rPr>
@@ -4984,7 +5915,21 @@
         <w:rPr>
           <w:sz w:val="28"/>
         </w:rPr>
-        <w:t>Open cmd and compile typescript file.</w:t>
+        <w:t xml:space="preserve">Open </w:t>
+      </w:r>
+      <w:proofErr w:type="spellStart"/>
+      <w:r>
+        <w:rPr>
+          <w:sz w:val="28"/>
+        </w:rPr>
+        <w:t>cmd</w:t>
+      </w:r>
+      <w:proofErr w:type="spellEnd"/>
+      <w:r>
+        <w:rPr>
+          <w:sz w:val="28"/>
+        </w:rPr>
+        <w:t xml:space="preserve"> and compile typescript file.</w:t>
       </w:r>
     </w:p>
     <w:p>
@@ -4999,13 +5944,31 @@
           <w:sz w:val="28"/>
         </w:rPr>
       </w:pPr>
-      <w:r>
-        <w:rPr>
-          <w:b/>
-          <w:sz w:val="28"/>
-        </w:rPr>
-        <w:t>tsc filename.ts</w:t>
-      </w:r>
+      <w:proofErr w:type="spellStart"/>
+      <w:r>
+        <w:rPr>
+          <w:b/>
+          <w:sz w:val="28"/>
+        </w:rPr>
+        <w:t>tsc</w:t>
+      </w:r>
+      <w:proofErr w:type="spellEnd"/>
+      <w:r>
+        <w:rPr>
+          <w:b/>
+          <w:sz w:val="28"/>
+        </w:rPr>
+        <w:t xml:space="preserve"> </w:t>
+      </w:r>
+      <w:proofErr w:type="spellStart"/>
+      <w:r>
+        <w:rPr>
+          <w:b/>
+          <w:sz w:val="28"/>
+        </w:rPr>
+        <w:t>filename.ts</w:t>
+      </w:r>
+      <w:proofErr w:type="spellEnd"/>
     </w:p>
     <w:p>
       <w:pPr>
@@ -5018,11 +5981,33 @@
           <w:sz w:val="28"/>
         </w:rPr>
       </w:pPr>
-      <w:r>
-        <w:rPr>
-          <w:sz w:val="28"/>
-        </w:rPr>
-        <w:t>this will convert ts file into JS file</w:t>
+      <w:proofErr w:type="gramStart"/>
+      <w:r>
+        <w:rPr>
+          <w:sz w:val="28"/>
+        </w:rPr>
+        <w:t>this</w:t>
+      </w:r>
+      <w:proofErr w:type="gramEnd"/>
+      <w:r>
+        <w:rPr>
+          <w:sz w:val="28"/>
+        </w:rPr>
+        <w:t xml:space="preserve"> will convert </w:t>
+      </w:r>
+      <w:proofErr w:type="spellStart"/>
+      <w:r>
+        <w:rPr>
+          <w:sz w:val="28"/>
+        </w:rPr>
+        <w:t>ts</w:t>
+      </w:r>
+      <w:proofErr w:type="spellEnd"/>
+      <w:r>
+        <w:rPr>
+          <w:sz w:val="28"/>
+        </w:rPr>
+        <w:t xml:space="preserve"> file into JS file</w:t>
       </w:r>
       <w:r>
         <w:rPr>
@@ -5180,25 +6165,53 @@
           <w:sz w:val="28"/>
         </w:rPr>
         <w:lastRenderedPageBreak/>
-        <w:t>Running js file using html file.</w:t>
-      </w:r>
-    </w:p>
-    <w:p>
-      <w:pPr>
-        <w:pStyle w:val="ListParagraph"/>
-        <w:numPr>
-          <w:ilvl w:val="0"/>
-          <w:numId w:val="4"/>
-        </w:numPr>
-        <w:rPr>
-          <w:sz w:val="28"/>
-        </w:rPr>
-      </w:pPr>
-      <w:r>
-        <w:rPr>
-          <w:sz w:val="28"/>
-        </w:rPr>
-        <w:t>Compile typescript file and get javascript file</w:t>
+        <w:t xml:space="preserve">Running </w:t>
+      </w:r>
+      <w:proofErr w:type="spellStart"/>
+      <w:r>
+        <w:rPr>
+          <w:sz w:val="28"/>
+        </w:rPr>
+        <w:t>js</w:t>
+      </w:r>
+      <w:proofErr w:type="spellEnd"/>
+      <w:r>
+        <w:rPr>
+          <w:sz w:val="28"/>
+        </w:rPr>
+        <w:t xml:space="preserve"> file using html file.</w:t>
+      </w:r>
+    </w:p>
+    <w:p>
+      <w:pPr>
+        <w:pStyle w:val="ListParagraph"/>
+        <w:numPr>
+          <w:ilvl w:val="0"/>
+          <w:numId w:val="4"/>
+        </w:numPr>
+        <w:rPr>
+          <w:sz w:val="28"/>
+        </w:rPr>
+      </w:pPr>
+      <w:r>
+        <w:rPr>
+          <w:sz w:val="28"/>
+        </w:rPr>
+        <w:t xml:space="preserve">Compile typescript file and get </w:t>
+      </w:r>
+      <w:proofErr w:type="spellStart"/>
+      <w:r>
+        <w:rPr>
+          <w:sz w:val="28"/>
+        </w:rPr>
+        <w:t>javascript</w:t>
+      </w:r>
+      <w:proofErr w:type="spellEnd"/>
+      <w:r>
+        <w:rPr>
+          <w:sz w:val="28"/>
+        </w:rPr>
+        <w:t xml:space="preserve"> file</w:t>
       </w:r>
       <w:r>
         <w:rPr>
@@ -5206,30 +6219,53 @@
         </w:rPr>
         <w:t xml:space="preserve"> : </w:t>
       </w:r>
-      <w:r>
-        <w:rPr>
-          <w:b/>
-          <w:sz w:val="28"/>
-        </w:rPr>
-        <w:t>tsc filename.js</w:t>
-      </w:r>
-    </w:p>
-    <w:p>
-      <w:pPr>
-        <w:pStyle w:val="ListParagraph"/>
-        <w:numPr>
-          <w:ilvl w:val="0"/>
-          <w:numId w:val="4"/>
-        </w:numPr>
-        <w:rPr>
-          <w:sz w:val="28"/>
-        </w:rPr>
-      </w:pPr>
-      <w:r>
-        <w:rPr>
-          <w:sz w:val="28"/>
-        </w:rPr>
-        <w:t>Create html file and inside that use javascript file as a Script in Head.</w:t>
+      <w:proofErr w:type="spellStart"/>
+      <w:r>
+        <w:rPr>
+          <w:b/>
+          <w:sz w:val="28"/>
+        </w:rPr>
+        <w:t>tsc</w:t>
+      </w:r>
+      <w:proofErr w:type="spellEnd"/>
+      <w:r>
+        <w:rPr>
+          <w:b/>
+          <w:sz w:val="28"/>
+        </w:rPr>
+        <w:t xml:space="preserve"> filename.js</w:t>
+      </w:r>
+    </w:p>
+    <w:p>
+      <w:pPr>
+        <w:pStyle w:val="ListParagraph"/>
+        <w:numPr>
+          <w:ilvl w:val="0"/>
+          <w:numId w:val="4"/>
+        </w:numPr>
+        <w:rPr>
+          <w:sz w:val="28"/>
+        </w:rPr>
+      </w:pPr>
+      <w:r>
+        <w:rPr>
+          <w:sz w:val="28"/>
+        </w:rPr>
+        <w:t xml:space="preserve">Create html file and inside that use </w:t>
+      </w:r>
+      <w:proofErr w:type="spellStart"/>
+      <w:r>
+        <w:rPr>
+          <w:sz w:val="28"/>
+        </w:rPr>
+        <w:t>javascript</w:t>
+      </w:r>
+      <w:proofErr w:type="spellEnd"/>
+      <w:r>
+        <w:rPr>
+          <w:sz w:val="28"/>
+        </w:rPr>
+        <w:t xml:space="preserve"> file as a Script in Head.</w:t>
       </w:r>
     </w:p>
     <w:p>
@@ -5381,6 +6417,7 @@
         </w:rPr>
         <w:t xml:space="preserve"> </w:t>
       </w:r>
+      <w:proofErr w:type="spellStart"/>
       <w:r>
         <w:rPr>
           <w:rFonts w:ascii="Consolas" w:eastAsia="Times New Roman" w:hAnsi="Consolas" w:cs="Times New Roman"/>
@@ -5390,6 +6427,7 @@
         </w:rPr>
         <w:t>src</w:t>
       </w:r>
+      <w:proofErr w:type="spellEnd"/>
       <w:r>
         <w:rPr>
           <w:rFonts w:ascii="Consolas" w:eastAsia="Times New Roman" w:hAnsi="Consolas" w:cs="Times New Roman"/>
@@ -5604,8 +6642,17 @@
           <w:b/>
           <w:sz w:val="32"/>
         </w:rPr>
-        <w:t>Script Data Types :</w:t>
-      </w:r>
+        <w:t xml:space="preserve">Script Data </w:t>
+      </w:r>
+      <w:proofErr w:type="gramStart"/>
+      <w:r>
+        <w:rPr>
+          <w:b/>
+          <w:sz w:val="32"/>
+        </w:rPr>
+        <w:t>Types :</w:t>
+      </w:r>
+      <w:proofErr w:type="gramEnd"/>
     </w:p>
     <w:p>
       <w:pPr>
@@ -5626,6 +6673,222 @@
         </w:rPr>
         <w:t xml:space="preserve">Number : </w:t>
       </w:r>
+    </w:p>
+    <w:p>
+      <w:pPr>
+        <w:pBdr>
+          <w:bottom w:val="double" w:sz="6" w:space="1" w:color="auto"/>
+        </w:pBdr>
+        <w:rPr>
+          <w:sz w:val="28"/>
+        </w:rPr>
+      </w:pPr>
+    </w:p>
+    <w:p>
+      <w:pPr>
+        <w:ind w:left="720"/>
+        <w:rPr>
+          <w:b/>
+          <w:sz w:val="28"/>
+        </w:rPr>
+      </w:pPr>
+      <w:r>
+        <w:rPr>
+          <w:b/>
+          <w:sz w:val="28"/>
+        </w:rPr>
+        <w:t>First Angular App</w:t>
+      </w:r>
+      <w:r>
+        <w:rPr>
+          <w:b/>
+          <w:sz w:val="28"/>
+        </w:rPr>
+        <w:t xml:space="preserve"> from visual </w:t>
+      </w:r>
+      <w:proofErr w:type="gramStart"/>
+      <w:r>
+        <w:rPr>
+          <w:b/>
+          <w:sz w:val="28"/>
+        </w:rPr>
+        <w:t xml:space="preserve">studio </w:t>
+      </w:r>
+      <w:r>
+        <w:rPr>
+          <w:b/>
+          <w:sz w:val="28"/>
+        </w:rPr>
+        <w:t>:</w:t>
+      </w:r>
+      <w:proofErr w:type="gramEnd"/>
+      <w:r>
+        <w:rPr>
+          <w:b/>
+          <w:sz w:val="28"/>
+        </w:rPr>
+        <w:t xml:space="preserve"> </w:t>
+      </w:r>
+      <w:bookmarkStart w:id="0" w:name="_GoBack"/>
+      <w:bookmarkEnd w:id="0"/>
+    </w:p>
+    <w:p>
+      <w:pPr>
+        <w:ind w:left="720"/>
+      </w:pPr>
+      <w:r>
+        <w:rPr>
+          <w:sz w:val="28"/>
+        </w:rPr>
+        <w:t xml:space="preserve">This way angular app will be </w:t>
+      </w:r>
+      <w:proofErr w:type="gramStart"/>
+      <w:r>
+        <w:rPr>
+          <w:sz w:val="28"/>
+        </w:rPr>
+        <w:t>started :</w:t>
+      </w:r>
+      <w:proofErr w:type="gramEnd"/>
+    </w:p>
+    <w:p>
+      <w:pPr>
+        <w:ind w:left="720"/>
+        <w:rPr>
+          <w:sz w:val="28"/>
+        </w:rPr>
+      </w:pPr>
+      <w:r>
+        <w:rPr>
+          <w:noProof/>
+          <w:sz w:val="28"/>
+        </w:rPr>
+        <w:drawing>
+          <wp:inline distT="0" distB="0" distL="0" distR="0" wp14:anchorId="6A7CD7F7" wp14:editId="13168999">
+            <wp:extent cx="5943600" cy="2458720"/>
+            <wp:effectExtent l="0" t="0" r="0" b="0"/>
+            <wp:docPr id="4" name="Picture 4"/>
+            <wp:cNvGraphicFramePr>
+              <a:graphicFrameLocks xmlns:a="http://schemas.openxmlformats.org/drawingml/2006/main" noChangeAspect="1"/>
+            </wp:cNvGraphicFramePr>
+            <a:graphic xmlns:a="http://schemas.openxmlformats.org/drawingml/2006/main">
+              <a:graphicData uri="http://schemas.openxmlformats.org/drawingml/2006/picture">
+                <pic:pic xmlns:pic="http://schemas.openxmlformats.org/drawingml/2006/picture">
+                  <pic:nvPicPr>
+                    <pic:cNvPr id="1" name=""/>
+                    <pic:cNvPicPr/>
+                  </pic:nvPicPr>
+                  <pic:blipFill>
+                    <a:blip r:embed="rId9"/>
+                    <a:stretch>
+                      <a:fillRect/>
+                    </a:stretch>
+                  </pic:blipFill>
+                  <pic:spPr>
+                    <a:xfrm>
+                      <a:off x="0" y="0"/>
+                      <a:ext cx="5943600" cy="2458720"/>
+                    </a:xfrm>
+                    <a:prstGeom prst="rect">
+                      <a:avLst/>
+                    </a:prstGeom>
+                  </pic:spPr>
+                </pic:pic>
+              </a:graphicData>
+            </a:graphic>
+          </wp:inline>
+        </w:drawing>
+      </w:r>
+    </w:p>
+    <w:p>
+      <w:pPr>
+        <w:rPr>
+          <w:sz w:val="28"/>
+        </w:rPr>
+      </w:pPr>
+    </w:p>
+    <w:p>
+      <w:pPr>
+        <w:rPr>
+          <w:sz w:val="28"/>
+        </w:rPr>
+      </w:pPr>
+    </w:p>
+    <w:p>
+      <w:pPr>
+        <w:rPr>
+          <w:sz w:val="28"/>
+        </w:rPr>
+      </w:pPr>
+      <w:r>
+        <w:rPr>
+          <w:sz w:val="28"/>
+        </w:rPr>
+        <w:lastRenderedPageBreak/>
+        <w:t xml:space="preserve">This way angular component will be </w:t>
+      </w:r>
+      <w:proofErr w:type="gramStart"/>
+      <w:r>
+        <w:rPr>
+          <w:sz w:val="28"/>
+        </w:rPr>
+        <w:t>loaded :</w:t>
+      </w:r>
+      <w:proofErr w:type="gramEnd"/>
+    </w:p>
+    <w:p>
+      <w:pPr>
+        <w:rPr>
+          <w:sz w:val="28"/>
+        </w:rPr>
+      </w:pPr>
+      <w:r>
+        <w:rPr>
+          <w:sz w:val="28"/>
+        </w:rPr>
+        <w:drawing>
+          <wp:inline distT="0" distB="0" distL="0" distR="0" wp14:anchorId="725FF84B" wp14:editId="24EDF50F">
+            <wp:extent cx="5943600" cy="2425700"/>
+            <wp:effectExtent l="0" t="0" r="0" b="0"/>
+            <wp:docPr id="5" name="Picture 5"/>
+            <wp:cNvGraphicFramePr>
+              <a:graphicFrameLocks xmlns:a="http://schemas.openxmlformats.org/drawingml/2006/main" noChangeAspect="1"/>
+            </wp:cNvGraphicFramePr>
+            <a:graphic xmlns:a="http://schemas.openxmlformats.org/drawingml/2006/main">
+              <a:graphicData uri="http://schemas.openxmlformats.org/drawingml/2006/picture">
+                <pic:pic xmlns:pic="http://schemas.openxmlformats.org/drawingml/2006/picture">
+                  <pic:nvPicPr>
+                    <pic:cNvPr id="1" name=""/>
+                    <pic:cNvPicPr/>
+                  </pic:nvPicPr>
+                  <pic:blipFill>
+                    <a:blip r:embed="rId10"/>
+                    <a:stretch>
+                      <a:fillRect/>
+                    </a:stretch>
+                  </pic:blipFill>
+                  <pic:spPr>
+                    <a:xfrm>
+                      <a:off x="0" y="0"/>
+                      <a:ext cx="5943600" cy="2425700"/>
+                    </a:xfrm>
+                    <a:prstGeom prst="rect">
+                      <a:avLst/>
+                    </a:prstGeom>
+                  </pic:spPr>
+                </pic:pic>
+              </a:graphicData>
+            </a:graphic>
+          </wp:inline>
+        </w:drawing>
+      </w:r>
+    </w:p>
+    <w:p>
+      <w:pPr>
+        <w:rPr>
+          <w:sz w:val="28"/>
+        </w:rPr>
+      </w:pPr>
     </w:p>
     <w:p>
       <w:pPr>
@@ -8174,7 +9437,7 @@
 </file>
 
 <file path=customXml/itemProps1.xml><?xml version="1.0" encoding="utf-8"?>
-<ds:datastoreItem xmlns:ds="http://schemas.openxmlformats.org/officeDocument/2006/customXml" ds:itemID="{5A0F8F8F-124F-4845-B14B-C24709B277A4}">
+<ds:datastoreItem xmlns:ds="http://schemas.openxmlformats.org/officeDocument/2006/customXml" ds:itemID="{349F3931-6F6F-4C95-B68B-27001E2D35C6}">
   <ds:schemaRefs>
     <ds:schemaRef ds:uri="http://schemas.openxmlformats.org/officeDocument/2006/bibliography"/>
   </ds:schemaRefs>

</xml_diff>